<commit_message>
TAU: added:some crasy lab
</commit_message>
<xml_diff>
--- a/tau/dz1/домашнее задание.docx
+++ b/tau/dz1/домашнее задание.docx
@@ -1407,7 +1407,7 @@
               <w:jc w:val="center"/>
             </w:pPr>
             <w:r>
-              <w:t>88</w:t>
+              <w:t>8</w:t>
             </w:r>
           </w:p>
         </w:tc>
@@ -1731,10 +1731,10 @@
             <v:path o:extrusionok="f" gradientshapeok="t" o:connecttype="rect"/>
             <o:lock v:ext="edit" aspectratio="t"/>
           </v:shapetype>
-          <v:shape id="_x0000_i1026" type="#_x0000_t75" alt="" style="width:24.2pt;height:12.65pt;mso-width-percent:0;mso-height-percent:0;mso-width-percent:0;mso-height-percent:0" o:ole="">
+          <v:shape id="_x0000_i1026" type="#_x0000_t75" alt="" style="width:25.15pt;height:12.55pt;mso-width-percent:0;mso-height-percent:0;mso-width-percent:0;mso-height-percent:0" o:ole="">
             <v:imagedata r:id="rId11" o:title=""/>
           </v:shape>
-          <o:OLEObject Type="Embed" ProgID="Equation.3" ShapeID="_x0000_i1026" DrawAspect="Content" ObjectID="_1774383483" r:id="rId12"/>
+          <o:OLEObject Type="Embed" ProgID="Equation.3" ShapeID="_x0000_i1026" DrawAspect="Content" ObjectID="_1774518211" r:id="rId12"/>
         </w:object>
       </w:r>
       <w:r>
@@ -1752,10 +1752,10 @@
           <w:vertAlign w:val="subscript"/>
         </w:rPr>
         <w:object w:dxaOrig="555" w:dyaOrig="315">
-          <v:shape id="_x0000_i1025" type="#_x0000_t75" alt="" style="width:27.5pt;height:12.65pt;mso-width-percent:0;mso-height-percent:0;mso-width-percent:0;mso-height-percent:0" o:ole="">
+          <v:shape id="_x0000_i1025" type="#_x0000_t75" alt="" style="width:27.45pt;height:12.55pt;mso-width-percent:0;mso-height-percent:0;mso-width-percent:0;mso-height-percent:0" o:ole="">
             <v:imagedata r:id="rId13" o:title=""/>
           </v:shape>
-          <o:OLEObject Type="Embed" ProgID="Equation.3" ShapeID="_x0000_i1025" DrawAspect="Content" ObjectID="_1774383484" r:id="rId14"/>
+          <o:OLEObject Type="Embed" ProgID="Equation.3" ShapeID="_x0000_i1025" DrawAspect="Content" ObjectID="_1774518212" r:id="rId14"/>
         </w:object>
       </w:r>
       <w:r>
@@ -8096,14 +8096,7 @@
                   <w:rFonts w:ascii="Cambria Math" w:eastAsia="Calibri" w:hAnsi="Cambria Math"/>
                   <w:lang w:val="en-US"/>
                 </w:rPr>
-                <m:t>+p</m:t>
-              </m:r>
-              <m:r>
-                <w:rPr>
-                  <w:rFonts w:ascii="Cambria Math" w:eastAsia="Calibri" w:hAnsi="Cambria Math"/>
-                  <w:lang w:val="en-US"/>
-                </w:rPr>
-                <m:t>+7</m:t>
+                <m:t>+p+7</m:t>
               </m:r>
               <m:d>
                 <m:dPr>
@@ -12126,14 +12119,7 @@
                   <w:rFonts w:ascii="Cambria Math" w:eastAsiaTheme="minorEastAsia" w:hAnsi="Cambria Math"/>
                   <w:lang w:val="en-US"/>
                 </w:rPr>
-                <m:t>+</m:t>
-              </m:r>
-              <m:r>
-                <w:rPr>
-                  <w:rFonts w:ascii="Cambria Math" w:eastAsiaTheme="minorEastAsia" w:hAnsi="Cambria Math"/>
-                  <w:lang w:val="en-US"/>
-                </w:rPr>
-                <m:t>1</m:t>
+                <m:t>+1</m:t>
               </m:r>
             </m:e>
           </m:d>
@@ -12614,21 +12600,7 @@
               <w:rFonts w:ascii="Cambria Math" w:eastAsiaTheme="minorEastAsia" w:hAnsi="Cambria Math"/>
               <w:lang w:val="en-US"/>
             </w:rPr>
-            <m:t>&gt;</m:t>
-          </m:r>
-          <m:r>
-            <w:rPr>
-              <w:rFonts w:ascii="Cambria Math" w:eastAsiaTheme="minorEastAsia" w:hAnsi="Cambria Math"/>
-              <w:lang w:val="en-US"/>
-            </w:rPr>
-            <m:t>0</m:t>
-          </m:r>
-          <m:r>
-            <w:rPr>
-              <w:rFonts w:ascii="Cambria Math" w:eastAsiaTheme="minorEastAsia" w:hAnsi="Cambria Math"/>
-              <w:lang w:val="en-US"/>
-            </w:rPr>
-            <m:t xml:space="preserve">, </m:t>
+            <m:t xml:space="preserve">&gt;0, </m:t>
           </m:r>
           <m:r>
             <w:rPr>
@@ -12870,14 +12842,7 @@
               <w:rFonts w:ascii="Cambria Math" w:eastAsiaTheme="minorEastAsia" w:hAnsi="Cambria Math"/>
               <w:lang w:val="en-US"/>
             </w:rPr>
-            <m:t>&gt;</m:t>
-          </m:r>
-          <m:r>
-            <w:rPr>
-              <w:rFonts w:ascii="Cambria Math" w:eastAsiaTheme="minorEastAsia" w:hAnsi="Cambria Math"/>
-              <w:lang w:val="en-US"/>
-            </w:rPr>
-            <m:t>0</m:t>
+            <m:t>&gt;0</m:t>
           </m:r>
         </m:oMath>
       </m:oMathPara>
@@ -13090,14 +13055,7 @@
               <w:rFonts w:ascii="Cambria Math" w:eastAsiaTheme="minorEastAsia" w:hAnsi="Cambria Math"/>
               <w:lang w:val="en-US"/>
             </w:rPr>
-            <m:t>&lt;</m:t>
-          </m:r>
-          <m:r>
-            <w:rPr>
-              <w:rFonts w:ascii="Cambria Math" w:eastAsiaTheme="minorEastAsia" w:hAnsi="Cambria Math"/>
-              <w:lang w:val="en-US"/>
-            </w:rPr>
-            <m:t>0</m:t>
+            <m:t>&lt;0</m:t>
           </m:r>
         </m:oMath>
       </m:oMathPara>
@@ -13229,14 +13187,7 @@
               <w:rFonts w:ascii="Cambria Math" w:eastAsiaTheme="minorEastAsia" w:hAnsi="Cambria Math"/>
               <w:lang w:val="en-US"/>
             </w:rPr>
-            <m:t>&lt;</m:t>
-          </m:r>
-          <m:r>
-            <w:rPr>
-              <w:rFonts w:ascii="Cambria Math" w:eastAsiaTheme="minorEastAsia" w:hAnsi="Cambria Math"/>
-              <w:lang w:val="en-US"/>
-            </w:rPr>
-            <m:t>0</m:t>
+            <m:t>&lt;0</m:t>
           </m:r>
         </m:oMath>
       </m:oMathPara>
@@ -13368,14 +13319,7 @@
               <w:rFonts w:ascii="Cambria Math" w:eastAsiaTheme="minorEastAsia" w:hAnsi="Cambria Math"/>
               <w:lang w:val="en-US"/>
             </w:rPr>
-            <m:t>&lt;</m:t>
-          </m:r>
-          <m:r>
-            <w:rPr>
-              <w:rFonts w:ascii="Cambria Math" w:eastAsiaTheme="minorEastAsia" w:hAnsi="Cambria Math"/>
-              <w:lang w:val="en-US"/>
-            </w:rPr>
-            <m:t>0</m:t>
+            <m:t>&lt;0</m:t>
           </m:r>
         </m:oMath>
       </m:oMathPara>
@@ -13433,14 +13377,7 @@
               <w:rFonts w:ascii="Cambria Math" w:hAnsi="Cambria Math"/>
               <w:lang w:val="en-US"/>
             </w:rPr>
-            <m:t>&lt;</m:t>
-          </m:r>
-          <m:r>
-            <w:rPr>
-              <w:rFonts w:ascii="Cambria Math" w:hAnsi="Cambria Math"/>
-              <w:lang w:val="en-US"/>
-            </w:rPr>
-            <m:t>1120000</m:t>
+            <m:t>&lt;1120000</m:t>
           </m:r>
           <m:sSup>
             <m:sSupPr>
@@ -13538,14 +13475,7 @@
               <w:rFonts w:ascii="Cambria Math" w:hAnsi="Cambria Math"/>
               <w:lang w:val="en-US"/>
             </w:rPr>
-            <m:t>&gt;</m:t>
-          </m:r>
-          <m:r>
-            <w:rPr>
-              <w:rFonts w:ascii="Cambria Math" w:hAnsi="Cambria Math"/>
-              <w:lang w:val="en-US"/>
-            </w:rPr>
-            <m:t>0</m:t>
+            <m:t>&gt;0</m:t>
           </m:r>
         </m:oMath>
       </m:oMathPara>
@@ -13602,25 +13532,7 @@
           <w:rPr>
             <w:rFonts w:ascii="Cambria Math" w:eastAsiaTheme="minorEastAsia" w:hAnsi="Cambria Math"/>
           </w:rPr>
-          <m:t xml:space="preserve">= </m:t>
-        </m:r>
-        <m:r>
-          <w:rPr>
-            <w:rFonts w:ascii="Cambria Math" w:eastAsiaTheme="minorEastAsia" w:hAnsi="Cambria Math"/>
-          </w:rPr>
-          <m:t>1</m:t>
-        </m:r>
-        <m:r>
-          <w:rPr>
-            <w:rFonts w:ascii="Cambria Math" w:eastAsiaTheme="minorEastAsia" w:hAnsi="Cambria Math"/>
-          </w:rPr>
-          <m:t>1</m:t>
-        </m:r>
-        <m:r>
-          <w:rPr>
-            <w:rFonts w:ascii="Cambria Math" w:eastAsiaTheme="minorEastAsia" w:hAnsi="Cambria Math"/>
-          </w:rPr>
-          <m:t xml:space="preserve"> Гц</m:t>
+          <m:t>= 11 Гц</m:t>
         </m:r>
       </m:oMath>
       <w:r>
@@ -18908,6 +18820,7 @@
             <w:pPr>
               <w:rPr>
                 <w:rFonts w:ascii="Consolas" w:hAnsi="Consolas" w:cs="Consolas"/>
+                <w:lang w:val="en-US"/>
               </w:rPr>
             </w:pPr>
             <w:proofErr w:type="spellStart"/>
@@ -18940,7 +18853,6 @@
               <w:t>;</w:t>
             </w:r>
           </w:p>
-          <w:p/>
         </w:tc>
       </w:tr>
     </w:tbl>

</xml_diff>